<commit_message>
update and fix typo in Setup Guide
</commit_message>
<xml_diff>
--- a/src/media/TagUI Enterprise Setup v1.7.docx
+++ b/src/media/TagUI Enterprise Setup v1.7.docx
@@ -236,7 +236,25 @@
           <w:color w:val="404040"/>
           <w:lang w:val="en"/>
         </w:rPr>
-        <w:t> (needed for computer vision, OCR, low-level keyboard and mouse control</w:t>
+        <w:t xml:space="preserve"> (needed for computer vision, OCR, low-level </w:t>
+      </w:r>
+      <w:proofErr w:type="gramStart"/>
+      <w:r>
+        <w:rPr>
+          <w:rFonts w:ascii="Arial" w:hAnsi="Arial" w:cs="Arial"/>
+          <w:color w:val="404040"/>
+          <w:lang w:val="en"/>
+        </w:rPr>
+        <w:t>keyboard</w:t>
+      </w:r>
+      <w:proofErr w:type="gramEnd"/>
+      <w:r>
+        <w:rPr>
+          <w:rFonts w:ascii="Arial" w:hAnsi="Arial" w:cs="Arial"/>
+          <w:color w:val="404040"/>
+          <w:lang w:val="en"/>
+        </w:rPr>
+        <w:t xml:space="preserve"> and mouse control</w:t>
       </w:r>
       <w:r>
         <w:rPr>
@@ -401,7 +419,39 @@
           <w:rFonts w:ascii="Arial" w:hAnsi="Arial" w:cs="Arial"/>
           <w:color w:val="222222"/>
         </w:rPr>
-        <w:t xml:space="preserve"> zip file (under tagui\src\chrome). If Chrome Web Store is blocked, the extension can be installed using that folder from Chrome --&gt; Settings --&gt; Extensions page.</w:t>
+        <w:t xml:space="preserve"> zip file (under </w:t>
+      </w:r>
+      <w:proofErr w:type="spellStart"/>
+      <w:r>
+        <w:rPr>
+          <w:rFonts w:ascii="Arial" w:hAnsi="Arial" w:cs="Arial"/>
+          <w:color w:val="222222"/>
+        </w:rPr>
+        <w:t>tagui</w:t>
+      </w:r>
+      <w:proofErr w:type="spellEnd"/>
+      <w:r>
+        <w:rPr>
+          <w:rFonts w:ascii="Arial" w:hAnsi="Arial" w:cs="Arial"/>
+          <w:color w:val="222222"/>
+        </w:rPr>
+        <w:t>\</w:t>
+      </w:r>
+      <w:proofErr w:type="spellStart"/>
+      <w:r>
+        <w:rPr>
+          <w:rFonts w:ascii="Arial" w:hAnsi="Arial" w:cs="Arial"/>
+          <w:color w:val="222222"/>
+        </w:rPr>
+        <w:t>src</w:t>
+      </w:r>
+      <w:proofErr w:type="spellEnd"/>
+      <w:r>
+        <w:rPr>
+          <w:rFonts w:ascii="Arial" w:hAnsi="Arial" w:cs="Arial"/>
+          <w:color w:val="222222"/>
+        </w:rPr>
+        <w:t>\chrome). If Chrome Web Store is blocked, the extension can be installed using that folder from Chrome --&gt; Settings --&gt; Extensions page.</w:t>
       </w:r>
     </w:p>
     <w:p>
@@ -540,7 +590,39 @@
           <w:rFonts w:ascii="Arial" w:hAnsi="Arial" w:cs="Arial"/>
           <w:color w:val="222222"/>
         </w:rPr>
-        <w:t> (to use, unzip, drag and drop everything inside tagui\src folder to the unzipped TagUI v6.</w:t>
+        <w:t> (to use, unzip, drag and drop everything inside </w:t>
+      </w:r>
+      <w:proofErr w:type="spellStart"/>
+      <w:r>
+        <w:rPr>
+          <w:rFonts w:ascii="Arial" w:hAnsi="Arial" w:cs="Arial"/>
+          <w:color w:val="222222"/>
+        </w:rPr>
+        <w:t>tagui</w:t>
+      </w:r>
+      <w:proofErr w:type="spellEnd"/>
+      <w:r>
+        <w:rPr>
+          <w:rFonts w:ascii="Arial" w:hAnsi="Arial" w:cs="Arial"/>
+          <w:color w:val="222222"/>
+        </w:rPr>
+        <w:t>\</w:t>
+      </w:r>
+      <w:proofErr w:type="spellStart"/>
+      <w:r>
+        <w:rPr>
+          <w:rFonts w:ascii="Arial" w:hAnsi="Arial" w:cs="Arial"/>
+          <w:color w:val="222222"/>
+        </w:rPr>
+        <w:t>src</w:t>
+      </w:r>
+      <w:proofErr w:type="spellEnd"/>
+      <w:r>
+        <w:rPr>
+          <w:rFonts w:ascii="Arial" w:hAnsi="Arial" w:cs="Arial"/>
+          <w:color w:val="222222"/>
+        </w:rPr>
+        <w:t> folder to the unzipped TagUI v6.</w:t>
       </w:r>
       <w:r>
         <w:rPr>
@@ -554,7 +636,39 @@
           <w:rFonts w:ascii="Arial" w:hAnsi="Arial" w:cs="Arial"/>
           <w:color w:val="222222"/>
         </w:rPr>
-        <w:t xml:space="preserve"> tagui\src folder)</w:t>
+        <w:t xml:space="preserve"> </w:t>
+      </w:r>
+      <w:proofErr w:type="spellStart"/>
+      <w:r>
+        <w:rPr>
+          <w:rFonts w:ascii="Arial" w:hAnsi="Arial" w:cs="Arial"/>
+          <w:color w:val="222222"/>
+        </w:rPr>
+        <w:t>tagui</w:t>
+      </w:r>
+      <w:proofErr w:type="spellEnd"/>
+      <w:r>
+        <w:rPr>
+          <w:rFonts w:ascii="Arial" w:hAnsi="Arial" w:cs="Arial"/>
+          <w:color w:val="222222"/>
+        </w:rPr>
+        <w:t>\</w:t>
+      </w:r>
+      <w:proofErr w:type="spellStart"/>
+      <w:r>
+        <w:rPr>
+          <w:rFonts w:ascii="Arial" w:hAnsi="Arial" w:cs="Arial"/>
+          <w:color w:val="222222"/>
+        </w:rPr>
+        <w:t>src</w:t>
+      </w:r>
+      <w:proofErr w:type="spellEnd"/>
+      <w:r>
+        <w:rPr>
+          <w:rFonts w:ascii="Arial" w:hAnsi="Arial" w:cs="Arial"/>
+          <w:color w:val="222222"/>
+        </w:rPr>
+        <w:t> folder)</w:t>
       </w:r>
     </w:p>
     <w:p>
@@ -721,33 +835,95 @@
           <w:szCs w:val="20"/>
         </w:rPr>
       </w:pPr>
-      <w:r>
-        <w:rPr>
-          <w:rFonts w:ascii="Arial" w:hAnsi="Arial" w:cs="Arial"/>
-          <w:color w:val="222222"/>
-          <w:sz w:val="20"/>
-          <w:szCs w:val="20"/>
-        </w:rPr>
-        <w:t>tagui\src\tagui.cmd - to start TagUI</w:t>
-      </w:r>
-    </w:p>
-    <w:p>
-      <w:pPr>
-        <w:rPr>
-          <w:rFonts w:ascii="Arial" w:hAnsi="Arial" w:cs="Arial"/>
-          <w:color w:val="222222"/>
-          <w:sz w:val="20"/>
-          <w:szCs w:val="20"/>
-        </w:rPr>
-      </w:pPr>
-      <w:r>
-        <w:rPr>
-          <w:rFonts w:ascii="Arial" w:hAnsi="Arial" w:cs="Arial"/>
-          <w:color w:val="222222"/>
-          <w:sz w:val="20"/>
-          <w:szCs w:val="20"/>
-        </w:rPr>
-        <w:t>tagui\src\end_processes.cmd - to kill dead processes</w:t>
+      <w:proofErr w:type="spellStart"/>
+      <w:r>
+        <w:rPr>
+          <w:rFonts w:ascii="Arial" w:hAnsi="Arial" w:cs="Arial"/>
+          <w:color w:val="222222"/>
+          <w:sz w:val="20"/>
+          <w:szCs w:val="20"/>
+        </w:rPr>
+        <w:t>tagui</w:t>
+      </w:r>
+      <w:proofErr w:type="spellEnd"/>
+      <w:r>
+        <w:rPr>
+          <w:rFonts w:ascii="Arial" w:hAnsi="Arial" w:cs="Arial"/>
+          <w:color w:val="222222"/>
+          <w:sz w:val="20"/>
+          <w:szCs w:val="20"/>
+        </w:rPr>
+        <w:t>\</w:t>
+      </w:r>
+      <w:proofErr w:type="spellStart"/>
+      <w:r>
+        <w:rPr>
+          <w:rFonts w:ascii="Arial" w:hAnsi="Arial" w:cs="Arial"/>
+          <w:color w:val="222222"/>
+          <w:sz w:val="20"/>
+          <w:szCs w:val="20"/>
+        </w:rPr>
+        <w:t>src</w:t>
+      </w:r>
+      <w:proofErr w:type="spellEnd"/>
+      <w:r>
+        <w:rPr>
+          <w:rFonts w:ascii="Arial" w:hAnsi="Arial" w:cs="Arial"/>
+          <w:color w:val="222222"/>
+          <w:sz w:val="20"/>
+          <w:szCs w:val="20"/>
+        </w:rPr>
+        <w:t>\tagui.cmd - to start TagUI</w:t>
+      </w:r>
+    </w:p>
+    <w:p>
+      <w:pPr>
+        <w:rPr>
+          <w:rFonts w:ascii="Arial" w:hAnsi="Arial" w:cs="Arial"/>
+          <w:color w:val="222222"/>
+          <w:sz w:val="20"/>
+          <w:szCs w:val="20"/>
+        </w:rPr>
+      </w:pPr>
+      <w:proofErr w:type="spellStart"/>
+      <w:r>
+        <w:rPr>
+          <w:rFonts w:ascii="Arial" w:hAnsi="Arial" w:cs="Arial"/>
+          <w:color w:val="222222"/>
+          <w:sz w:val="20"/>
+          <w:szCs w:val="20"/>
+        </w:rPr>
+        <w:t>tagui</w:t>
+      </w:r>
+      <w:proofErr w:type="spellEnd"/>
+      <w:r>
+        <w:rPr>
+          <w:rFonts w:ascii="Arial" w:hAnsi="Arial" w:cs="Arial"/>
+          <w:color w:val="222222"/>
+          <w:sz w:val="20"/>
+          <w:szCs w:val="20"/>
+        </w:rPr>
+        <w:t>\</w:t>
+      </w:r>
+      <w:proofErr w:type="spellStart"/>
+      <w:r>
+        <w:rPr>
+          <w:rFonts w:ascii="Arial" w:hAnsi="Arial" w:cs="Arial"/>
+          <w:color w:val="222222"/>
+          <w:sz w:val="20"/>
+          <w:szCs w:val="20"/>
+        </w:rPr>
+        <w:t>src</w:t>
+      </w:r>
+      <w:proofErr w:type="spellEnd"/>
+      <w:r>
+        <w:rPr>
+          <w:rFonts w:ascii="Arial" w:hAnsi="Arial" w:cs="Arial"/>
+          <w:color w:val="222222"/>
+          <w:sz w:val="20"/>
+          <w:szCs w:val="20"/>
+        </w:rPr>
+        <w:t>\end_processes.cmd - to kill dead processes</w:t>
       </w:r>
     </w:p>
     <w:p>
@@ -759,6 +935,7 @@
           <w:szCs w:val="20"/>
         </w:rPr>
       </w:pPr>
+      <w:proofErr w:type="spellStart"/>
       <w:r>
         <w:rPr>
           <w:rFonts w:ascii="Arial" w:hAnsi="Arial" w:cs="Arial"/>
@@ -766,18 +943,19 @@
           <w:sz w:val="20"/>
           <w:szCs w:val="20"/>
         </w:rPr>
-        <w:t>tagui\src\phantomjs\bin\phantomjs.exe (TagUI uses as JavaScript execution engine)</w:t>
-      </w:r>
-    </w:p>
-    <w:p>
-      <w:pPr>
+        <w:t>tagui</w:t>
+      </w:r>
+      <w:proofErr w:type="spellEnd"/>
+      <w:r>
         <w:rPr>
           <w:rFonts w:ascii="Arial" w:hAnsi="Arial" w:cs="Arial"/>
           <w:color w:val="000000"/>
           <w:sz w:val="20"/>
           <w:szCs w:val="20"/>
         </w:rPr>
-      </w:pPr>
+        <w:t>\</w:t>
+      </w:r>
+      <w:proofErr w:type="spellStart"/>
       <w:r>
         <w:rPr>
           <w:rFonts w:ascii="Arial" w:hAnsi="Arial" w:cs="Arial"/>
@@ -785,18 +963,19 @@
           <w:sz w:val="20"/>
           <w:szCs w:val="20"/>
         </w:rPr>
-        <w:t>tagui\src\casperjs\bin\casperjs.exe (TagUI uses as wrapper layer for PhantomJS)</w:t>
-      </w:r>
-    </w:p>
-    <w:p>
-      <w:pPr>
+        <w:t>src</w:t>
+      </w:r>
+      <w:proofErr w:type="spellEnd"/>
+      <w:r>
         <w:rPr>
           <w:rFonts w:ascii="Arial" w:hAnsi="Arial" w:cs="Arial"/>
           <w:color w:val="000000"/>
           <w:sz w:val="20"/>
           <w:szCs w:val="20"/>
         </w:rPr>
-      </w:pPr>
+        <w:t>\</w:t>
+      </w:r>
+      <w:proofErr w:type="spellStart"/>
       <w:r>
         <w:rPr>
           <w:rFonts w:ascii="Arial" w:hAnsi="Arial" w:cs="Arial"/>
@@ -804,45 +983,277 @@
           <w:sz w:val="20"/>
           <w:szCs w:val="20"/>
         </w:rPr>
-        <w:t>tagui\src\unx\*.exe (8 supporting .exe commands for pre-processing TagUI scripts)</w:t>
-      </w:r>
-    </w:p>
-    <w:p>
-      <w:pPr>
+        <w:t>phantomjs</w:t>
+      </w:r>
+      <w:proofErr w:type="spellEnd"/>
+      <w:r>
         <w:rPr>
           <w:rFonts w:ascii="Arial" w:hAnsi="Arial" w:cs="Arial"/>
           <w:color w:val="000000"/>
           <w:sz w:val="20"/>
           <w:szCs w:val="20"/>
         </w:rPr>
-      </w:pPr>
-      <w:r>
+        <w:t>\bin\phantomjs.exe (TagUI uses as JavaScript execution engine)</w:t>
+      </w:r>
+    </w:p>
+    <w:p>
+      <w:pPr>
         <w:rPr>
           <w:rFonts w:ascii="Arial" w:hAnsi="Arial" w:cs="Arial"/>
           <w:color w:val="000000"/>
           <w:sz w:val="20"/>
           <w:szCs w:val="20"/>
         </w:rPr>
-        <w:t>tagui\src\php\php.exe (TagUI uses PHP to parse human language, and run integrations)</w:t>
-      </w:r>
-    </w:p>
-    <w:p>
-      <w:pPr>
-        <w:rPr>
-          <w:rFonts w:ascii="Arial" w:hAnsi="Arial" w:cs="Arial"/>
-          <w:color w:val="222222"/>
-          <w:sz w:val="20"/>
-          <w:szCs w:val="20"/>
-        </w:rPr>
-      </w:pPr>
-      <w:r>
-        <w:rPr>
-          <w:rFonts w:ascii="Arial" w:hAnsi="Arial" w:cs="Arial"/>
-          <w:color w:val="222222"/>
-          <w:sz w:val="20"/>
-          <w:szCs w:val="20"/>
-        </w:rPr>
-        <w:t>tagui\src\sikulix\sikulix.jar - for computer vision, direct control of keyboard and mouse</w:t>
+      </w:pPr>
+      <w:proofErr w:type="spellStart"/>
+      <w:r>
+        <w:rPr>
+          <w:rFonts w:ascii="Arial" w:hAnsi="Arial" w:cs="Arial"/>
+          <w:color w:val="000000"/>
+          <w:sz w:val="20"/>
+          <w:szCs w:val="20"/>
+        </w:rPr>
+        <w:t>tagui</w:t>
+      </w:r>
+      <w:proofErr w:type="spellEnd"/>
+      <w:r>
+        <w:rPr>
+          <w:rFonts w:ascii="Arial" w:hAnsi="Arial" w:cs="Arial"/>
+          <w:color w:val="000000"/>
+          <w:sz w:val="20"/>
+          <w:szCs w:val="20"/>
+        </w:rPr>
+        <w:t>\</w:t>
+      </w:r>
+      <w:proofErr w:type="spellStart"/>
+      <w:r>
+        <w:rPr>
+          <w:rFonts w:ascii="Arial" w:hAnsi="Arial" w:cs="Arial"/>
+          <w:color w:val="000000"/>
+          <w:sz w:val="20"/>
+          <w:szCs w:val="20"/>
+        </w:rPr>
+        <w:t>src</w:t>
+      </w:r>
+      <w:proofErr w:type="spellEnd"/>
+      <w:r>
+        <w:rPr>
+          <w:rFonts w:ascii="Arial" w:hAnsi="Arial" w:cs="Arial"/>
+          <w:color w:val="000000"/>
+          <w:sz w:val="20"/>
+          <w:szCs w:val="20"/>
+        </w:rPr>
+        <w:t>\</w:t>
+      </w:r>
+      <w:proofErr w:type="spellStart"/>
+      <w:r>
+        <w:rPr>
+          <w:rFonts w:ascii="Arial" w:hAnsi="Arial" w:cs="Arial"/>
+          <w:color w:val="000000"/>
+          <w:sz w:val="20"/>
+          <w:szCs w:val="20"/>
+        </w:rPr>
+        <w:t>casperjs</w:t>
+      </w:r>
+      <w:proofErr w:type="spellEnd"/>
+      <w:r>
+        <w:rPr>
+          <w:rFonts w:ascii="Arial" w:hAnsi="Arial" w:cs="Arial"/>
+          <w:color w:val="000000"/>
+          <w:sz w:val="20"/>
+          <w:szCs w:val="20"/>
+        </w:rPr>
+        <w:t>\bin\casperjs.exe (TagUI uses as wrapper layer for PhantomJS)</w:t>
+      </w:r>
+    </w:p>
+    <w:p>
+      <w:pPr>
+        <w:rPr>
+          <w:rFonts w:ascii="Arial" w:hAnsi="Arial" w:cs="Arial"/>
+          <w:color w:val="000000"/>
+          <w:sz w:val="20"/>
+          <w:szCs w:val="20"/>
+        </w:rPr>
+      </w:pPr>
+      <w:proofErr w:type="spellStart"/>
+      <w:r>
+        <w:rPr>
+          <w:rFonts w:ascii="Arial" w:hAnsi="Arial" w:cs="Arial"/>
+          <w:color w:val="000000"/>
+          <w:sz w:val="20"/>
+          <w:szCs w:val="20"/>
+        </w:rPr>
+        <w:t>tagui</w:t>
+      </w:r>
+      <w:proofErr w:type="spellEnd"/>
+      <w:r>
+        <w:rPr>
+          <w:rFonts w:ascii="Arial" w:hAnsi="Arial" w:cs="Arial"/>
+          <w:color w:val="000000"/>
+          <w:sz w:val="20"/>
+          <w:szCs w:val="20"/>
+        </w:rPr>
+        <w:t>\</w:t>
+      </w:r>
+      <w:proofErr w:type="spellStart"/>
+      <w:r>
+        <w:rPr>
+          <w:rFonts w:ascii="Arial" w:hAnsi="Arial" w:cs="Arial"/>
+          <w:color w:val="000000"/>
+          <w:sz w:val="20"/>
+          <w:szCs w:val="20"/>
+        </w:rPr>
+        <w:t>src</w:t>
+      </w:r>
+      <w:proofErr w:type="spellEnd"/>
+      <w:r>
+        <w:rPr>
+          <w:rFonts w:ascii="Arial" w:hAnsi="Arial" w:cs="Arial"/>
+          <w:color w:val="000000"/>
+          <w:sz w:val="20"/>
+          <w:szCs w:val="20"/>
+        </w:rPr>
+        <w:t>\</w:t>
+      </w:r>
+      <w:proofErr w:type="spellStart"/>
+      <w:r>
+        <w:rPr>
+          <w:rFonts w:ascii="Arial" w:hAnsi="Arial" w:cs="Arial"/>
+          <w:color w:val="000000"/>
+          <w:sz w:val="20"/>
+          <w:szCs w:val="20"/>
+        </w:rPr>
+        <w:t>unx</w:t>
+      </w:r>
+      <w:proofErr w:type="spellEnd"/>
+      <w:r>
+        <w:rPr>
+          <w:rFonts w:ascii="Arial" w:hAnsi="Arial" w:cs="Arial"/>
+          <w:color w:val="000000"/>
+          <w:sz w:val="20"/>
+          <w:szCs w:val="20"/>
+        </w:rPr>
+        <w:t>\*.exe (8 supporting .exe commands for pre-processing TagUI scripts)</w:t>
+      </w:r>
+    </w:p>
+    <w:p>
+      <w:pPr>
+        <w:rPr>
+          <w:rFonts w:ascii="Arial" w:hAnsi="Arial" w:cs="Arial"/>
+          <w:color w:val="000000"/>
+          <w:sz w:val="20"/>
+          <w:szCs w:val="20"/>
+        </w:rPr>
+      </w:pPr>
+      <w:proofErr w:type="spellStart"/>
+      <w:r>
+        <w:rPr>
+          <w:rFonts w:ascii="Arial" w:hAnsi="Arial" w:cs="Arial"/>
+          <w:color w:val="000000"/>
+          <w:sz w:val="20"/>
+          <w:szCs w:val="20"/>
+        </w:rPr>
+        <w:t>tagui</w:t>
+      </w:r>
+      <w:proofErr w:type="spellEnd"/>
+      <w:r>
+        <w:rPr>
+          <w:rFonts w:ascii="Arial" w:hAnsi="Arial" w:cs="Arial"/>
+          <w:color w:val="000000"/>
+          <w:sz w:val="20"/>
+          <w:szCs w:val="20"/>
+        </w:rPr>
+        <w:t>\</w:t>
+      </w:r>
+      <w:proofErr w:type="spellStart"/>
+      <w:r>
+        <w:rPr>
+          <w:rFonts w:ascii="Arial" w:hAnsi="Arial" w:cs="Arial"/>
+          <w:color w:val="000000"/>
+          <w:sz w:val="20"/>
+          <w:szCs w:val="20"/>
+        </w:rPr>
+        <w:t>src</w:t>
+      </w:r>
+      <w:proofErr w:type="spellEnd"/>
+      <w:r>
+        <w:rPr>
+          <w:rFonts w:ascii="Arial" w:hAnsi="Arial" w:cs="Arial"/>
+          <w:color w:val="000000"/>
+          <w:sz w:val="20"/>
+          <w:szCs w:val="20"/>
+        </w:rPr>
+        <w:t>\php\php.exe (TagUI uses PHP to parse human language, and run integrations)</w:t>
+      </w:r>
+    </w:p>
+    <w:p>
+      <w:pPr>
+        <w:rPr>
+          <w:rFonts w:ascii="Arial" w:hAnsi="Arial" w:cs="Arial"/>
+          <w:color w:val="222222"/>
+          <w:sz w:val="20"/>
+          <w:szCs w:val="20"/>
+        </w:rPr>
+      </w:pPr>
+      <w:proofErr w:type="spellStart"/>
+      <w:r>
+        <w:rPr>
+          <w:rFonts w:ascii="Arial" w:hAnsi="Arial" w:cs="Arial"/>
+          <w:color w:val="222222"/>
+          <w:sz w:val="20"/>
+          <w:szCs w:val="20"/>
+        </w:rPr>
+        <w:t>tagui</w:t>
+      </w:r>
+      <w:proofErr w:type="spellEnd"/>
+      <w:r>
+        <w:rPr>
+          <w:rFonts w:ascii="Arial" w:hAnsi="Arial" w:cs="Arial"/>
+          <w:color w:val="222222"/>
+          <w:sz w:val="20"/>
+          <w:szCs w:val="20"/>
+        </w:rPr>
+        <w:t>\</w:t>
+      </w:r>
+      <w:proofErr w:type="spellStart"/>
+      <w:r>
+        <w:rPr>
+          <w:rFonts w:ascii="Arial" w:hAnsi="Arial" w:cs="Arial"/>
+          <w:color w:val="222222"/>
+          <w:sz w:val="20"/>
+          <w:szCs w:val="20"/>
+        </w:rPr>
+        <w:t>src</w:t>
+      </w:r>
+      <w:proofErr w:type="spellEnd"/>
+      <w:r>
+        <w:rPr>
+          <w:rFonts w:ascii="Arial" w:hAnsi="Arial" w:cs="Arial"/>
+          <w:color w:val="222222"/>
+          <w:sz w:val="20"/>
+          <w:szCs w:val="20"/>
+        </w:rPr>
+        <w:t>\</w:t>
+      </w:r>
+      <w:proofErr w:type="spellStart"/>
+      <w:r>
+        <w:rPr>
+          <w:rFonts w:ascii="Arial" w:hAnsi="Arial" w:cs="Arial"/>
+          <w:color w:val="222222"/>
+          <w:sz w:val="20"/>
+          <w:szCs w:val="20"/>
+        </w:rPr>
+        <w:t>sikulix</w:t>
+      </w:r>
+      <w:proofErr w:type="spellEnd"/>
+      <w:r>
+        <w:rPr>
+          <w:rFonts w:ascii="Arial" w:hAnsi="Arial" w:cs="Arial"/>
+          <w:color w:val="222222"/>
+          <w:sz w:val="20"/>
+          <w:szCs w:val="20"/>
+        </w:rPr>
+        <w:t>\sikulix.jar - for computer vision, direct control of keyboard and mouse</w:t>
       </w:r>
     </w:p>
     <w:p>
@@ -880,8 +1291,19 @@
           <w:sz w:val="20"/>
           <w:szCs w:val="20"/>
         </w:rPr>
-        <w:t>java.exe (user-specific location, depends on where user installs) - to run sikulix.jar and jython</w:t>
-      </w:r>
+        <w:t xml:space="preserve">java.exe (user-specific location, depends on where user installs) - to run sikulix.jar and </w:t>
+      </w:r>
+      <w:proofErr w:type="spellStart"/>
+      <w:r>
+        <w:rPr>
+          <w:rFonts w:ascii="Arial" w:hAnsi="Arial" w:cs="Arial"/>
+          <w:color w:val="222222"/>
+          <w:sz w:val="20"/>
+          <w:szCs w:val="20"/>
+        </w:rPr>
+        <w:t>jython</w:t>
+      </w:r>
+      <w:proofErr w:type="spellEnd"/>
     </w:p>
     <w:p>
       <w:pPr>
@@ -907,83 +1329,423 @@
           <w:bCs/>
           <w:color w:val="222222"/>
         </w:rPr>
-        <w:t>If other than .exe .cmd files, .py .php .js .dll files also need to whitelist -</w:t>
-      </w:r>
-    </w:p>
-    <w:p>
-      <w:pPr>
-        <w:rPr>
-          <w:rFonts w:ascii="Arial" w:hAnsi="Arial" w:cs="Arial"/>
-          <w:color w:val="222222"/>
-          <w:sz w:val="20"/>
-          <w:szCs w:val="20"/>
-        </w:rPr>
-      </w:pPr>
-      <w:r>
-        <w:rPr>
-          <w:rFonts w:ascii="Arial" w:hAnsi="Arial" w:cs="Arial"/>
-          <w:color w:val="222222"/>
-          <w:sz w:val="20"/>
-          <w:szCs w:val="20"/>
-        </w:rPr>
-        <w:t>.py .php .js files within tagui\src and subfolder - to run various functions and integrations</w:t>
-      </w:r>
-    </w:p>
-    <w:p>
-      <w:pPr>
-        <w:rPr>
-          <w:rFonts w:ascii="Arial" w:hAnsi="Arial" w:cs="Arial"/>
-          <w:color w:val="222222"/>
-          <w:sz w:val="20"/>
-          <w:szCs w:val="20"/>
-        </w:rPr>
-      </w:pPr>
-      <w:r>
-        <w:rPr>
-          <w:rFonts w:ascii="Arial" w:hAnsi="Arial" w:cs="Arial"/>
-          <w:color w:val="222222"/>
-          <w:sz w:val="20"/>
-          <w:szCs w:val="20"/>
-        </w:rPr>
-        <w:t>tagui\chrome\*.js files (Chrome extension JavaScript files required to run the extension)</w:t>
-      </w:r>
-    </w:p>
-    <w:p>
-      <w:pPr>
-        <w:rPr>
-          <w:rFonts w:ascii="Arial" w:hAnsi="Arial" w:cs="Arial"/>
-          <w:color w:val="222222"/>
-          <w:sz w:val="20"/>
-          <w:szCs w:val="20"/>
-        </w:rPr>
-      </w:pPr>
-      <w:r>
-        <w:rPr>
-          <w:rFonts w:ascii="Arial" w:hAnsi="Arial" w:cs="Arial"/>
-          <w:color w:val="222222"/>
-          <w:sz w:val="20"/>
-          <w:szCs w:val="20"/>
-        </w:rPr>
-        <w:t>various *.dll files in tagui\src\php folder (required for tagui\src\php\php.exe to run)</w:t>
-      </w:r>
-    </w:p>
-    <w:p>
-      <w:pPr>
-        <w:rPr>
-          <w:rFonts w:ascii="Arial" w:hAnsi="Arial" w:cs="Arial"/>
-          <w:color w:val="222222"/>
-          <w:sz w:val="20"/>
-          <w:szCs w:val="20"/>
-        </w:rPr>
-      </w:pPr>
-      <w:r>
-        <w:rPr>
-          <w:rFonts w:ascii="Arial" w:hAnsi="Arial" w:cs="Arial"/>
-          <w:color w:val="222222"/>
-          <w:sz w:val="20"/>
-          <w:szCs w:val="20"/>
-        </w:rPr>
-        <w:t xml:space="preserve">various *.dll (dynamically linked library) files, which are also programs, in below folders </w:t>
+        <w:t>If other than .exe .</w:t>
+      </w:r>
+      <w:proofErr w:type="spellStart"/>
+      <w:r>
+        <w:rPr>
+          <w:rFonts w:ascii="Arial" w:hAnsi="Arial" w:cs="Arial"/>
+          <w:b/>
+          <w:bCs/>
+          <w:color w:val="222222"/>
+        </w:rPr>
+        <w:t>cmd</w:t>
+      </w:r>
+      <w:proofErr w:type="spellEnd"/>
+      <w:r>
+        <w:rPr>
+          <w:rFonts w:ascii="Arial" w:hAnsi="Arial" w:cs="Arial"/>
+          <w:b/>
+          <w:bCs/>
+          <w:color w:val="222222"/>
+        </w:rPr>
+        <w:t xml:space="preserve"> files, .</w:t>
+      </w:r>
+      <w:proofErr w:type="spellStart"/>
+      <w:r>
+        <w:rPr>
+          <w:rFonts w:ascii="Arial" w:hAnsi="Arial" w:cs="Arial"/>
+          <w:b/>
+          <w:bCs/>
+          <w:color w:val="222222"/>
+        </w:rPr>
+        <w:t>py</w:t>
+      </w:r>
+      <w:proofErr w:type="spellEnd"/>
+      <w:r>
+        <w:rPr>
+          <w:rFonts w:ascii="Arial" w:hAnsi="Arial" w:cs="Arial"/>
+          <w:b/>
+          <w:bCs/>
+          <w:color w:val="222222"/>
+        </w:rPr>
+        <w:t xml:space="preserve"> .php .</w:t>
+      </w:r>
+      <w:proofErr w:type="spellStart"/>
+      <w:r>
+        <w:rPr>
+          <w:rFonts w:ascii="Arial" w:hAnsi="Arial" w:cs="Arial"/>
+          <w:b/>
+          <w:bCs/>
+          <w:color w:val="222222"/>
+        </w:rPr>
+        <w:t>js</w:t>
+      </w:r>
+      <w:proofErr w:type="spellEnd"/>
+      <w:r>
+        <w:rPr>
+          <w:rFonts w:ascii="Arial" w:hAnsi="Arial" w:cs="Arial"/>
+          <w:b/>
+          <w:bCs/>
+          <w:color w:val="222222"/>
+        </w:rPr>
+        <w:t xml:space="preserve"> .</w:t>
+      </w:r>
+      <w:proofErr w:type="spellStart"/>
+      <w:r>
+        <w:rPr>
+          <w:rFonts w:ascii="Arial" w:hAnsi="Arial" w:cs="Arial"/>
+          <w:b/>
+          <w:bCs/>
+          <w:color w:val="222222"/>
+        </w:rPr>
+        <w:t>dll</w:t>
+      </w:r>
+      <w:proofErr w:type="spellEnd"/>
+      <w:r>
+        <w:rPr>
+          <w:rFonts w:ascii="Arial" w:hAnsi="Arial" w:cs="Arial"/>
+          <w:b/>
+          <w:bCs/>
+          <w:color w:val="222222"/>
+        </w:rPr>
+        <w:t xml:space="preserve"> files also need to whitelist -</w:t>
+      </w:r>
+    </w:p>
+    <w:p>
+      <w:pPr>
+        <w:rPr>
+          <w:rFonts w:ascii="Arial" w:hAnsi="Arial" w:cs="Arial"/>
+          <w:color w:val="222222"/>
+          <w:sz w:val="20"/>
+          <w:szCs w:val="20"/>
+        </w:rPr>
+      </w:pPr>
+      <w:r>
+        <w:rPr>
+          <w:rFonts w:ascii="Arial" w:hAnsi="Arial" w:cs="Arial"/>
+          <w:color w:val="222222"/>
+          <w:sz w:val="20"/>
+          <w:szCs w:val="20"/>
+        </w:rPr>
+        <w:t>.</w:t>
+      </w:r>
+      <w:proofErr w:type="spellStart"/>
+      <w:r>
+        <w:rPr>
+          <w:rFonts w:ascii="Arial" w:hAnsi="Arial" w:cs="Arial"/>
+          <w:color w:val="222222"/>
+          <w:sz w:val="20"/>
+          <w:szCs w:val="20"/>
+        </w:rPr>
+        <w:t>py</w:t>
+      </w:r>
+      <w:proofErr w:type="spellEnd"/>
+      <w:r>
+        <w:rPr>
+          <w:rFonts w:ascii="Arial" w:hAnsi="Arial" w:cs="Arial"/>
+          <w:color w:val="222222"/>
+          <w:sz w:val="20"/>
+          <w:szCs w:val="20"/>
+        </w:rPr>
+        <w:t xml:space="preserve"> .php .</w:t>
+      </w:r>
+      <w:proofErr w:type="spellStart"/>
+      <w:r>
+        <w:rPr>
+          <w:rFonts w:ascii="Arial" w:hAnsi="Arial" w:cs="Arial"/>
+          <w:color w:val="222222"/>
+          <w:sz w:val="20"/>
+          <w:szCs w:val="20"/>
+        </w:rPr>
+        <w:t>js</w:t>
+      </w:r>
+      <w:proofErr w:type="spellEnd"/>
+      <w:r>
+        <w:rPr>
+          <w:rFonts w:ascii="Arial" w:hAnsi="Arial" w:cs="Arial"/>
+          <w:color w:val="222222"/>
+          <w:sz w:val="20"/>
+          <w:szCs w:val="20"/>
+        </w:rPr>
+        <w:t xml:space="preserve"> files within </w:t>
+      </w:r>
+      <w:proofErr w:type="spellStart"/>
+      <w:r>
+        <w:rPr>
+          <w:rFonts w:ascii="Arial" w:hAnsi="Arial" w:cs="Arial"/>
+          <w:color w:val="222222"/>
+          <w:sz w:val="20"/>
+          <w:szCs w:val="20"/>
+        </w:rPr>
+        <w:t>tagui</w:t>
+      </w:r>
+      <w:proofErr w:type="spellEnd"/>
+      <w:r>
+        <w:rPr>
+          <w:rFonts w:ascii="Arial" w:hAnsi="Arial" w:cs="Arial"/>
+          <w:color w:val="222222"/>
+          <w:sz w:val="20"/>
+          <w:szCs w:val="20"/>
+        </w:rPr>
+        <w:t>\</w:t>
+      </w:r>
+      <w:proofErr w:type="spellStart"/>
+      <w:r>
+        <w:rPr>
+          <w:rFonts w:ascii="Arial" w:hAnsi="Arial" w:cs="Arial"/>
+          <w:color w:val="222222"/>
+          <w:sz w:val="20"/>
+          <w:szCs w:val="20"/>
+        </w:rPr>
+        <w:t>src</w:t>
+      </w:r>
+      <w:proofErr w:type="spellEnd"/>
+      <w:r>
+        <w:rPr>
+          <w:rFonts w:ascii="Arial" w:hAnsi="Arial" w:cs="Arial"/>
+          <w:color w:val="222222"/>
+          <w:sz w:val="20"/>
+          <w:szCs w:val="20"/>
+        </w:rPr>
+        <w:t xml:space="preserve"> and subfolder - to run various functions and integrations</w:t>
+      </w:r>
+    </w:p>
+    <w:p>
+      <w:pPr>
+        <w:rPr>
+          <w:rFonts w:ascii="Arial" w:hAnsi="Arial" w:cs="Arial"/>
+          <w:color w:val="222222"/>
+          <w:sz w:val="20"/>
+          <w:szCs w:val="20"/>
+        </w:rPr>
+      </w:pPr>
+      <w:proofErr w:type="spellStart"/>
+      <w:r>
+        <w:rPr>
+          <w:rFonts w:ascii="Arial" w:hAnsi="Arial" w:cs="Arial"/>
+          <w:color w:val="222222"/>
+          <w:sz w:val="20"/>
+          <w:szCs w:val="20"/>
+        </w:rPr>
+        <w:t>tagui</w:t>
+      </w:r>
+      <w:proofErr w:type="spellEnd"/>
+      <w:r>
+        <w:rPr>
+          <w:rFonts w:ascii="Arial" w:hAnsi="Arial" w:cs="Arial"/>
+          <w:color w:val="222222"/>
+          <w:sz w:val="20"/>
+          <w:szCs w:val="20"/>
+        </w:rPr>
+        <w:t>\</w:t>
+      </w:r>
+      <w:proofErr w:type="spellStart"/>
+      <w:r>
+        <w:rPr>
+          <w:rFonts w:ascii="Arial" w:hAnsi="Arial" w:cs="Arial"/>
+          <w:color w:val="222222"/>
+          <w:sz w:val="20"/>
+          <w:szCs w:val="20"/>
+        </w:rPr>
+        <w:t>src</w:t>
+      </w:r>
+      <w:proofErr w:type="spellEnd"/>
+      <w:r>
+        <w:rPr>
+          <w:rFonts w:ascii="Arial" w:hAnsi="Arial" w:cs="Arial"/>
+          <w:color w:val="222222"/>
+          <w:sz w:val="20"/>
+          <w:szCs w:val="20"/>
+        </w:rPr>
+        <w:t>\</w:t>
+      </w:r>
+      <w:r>
+        <w:rPr>
+          <w:rFonts w:ascii="Arial" w:hAnsi="Arial" w:cs="Arial"/>
+          <w:color w:val="222222"/>
+          <w:sz w:val="20"/>
+          <w:szCs w:val="20"/>
+        </w:rPr>
+        <w:t>chrome\*.</w:t>
+      </w:r>
+      <w:proofErr w:type="spellStart"/>
+      <w:r>
+        <w:rPr>
+          <w:rFonts w:ascii="Arial" w:hAnsi="Arial" w:cs="Arial"/>
+          <w:color w:val="222222"/>
+          <w:sz w:val="20"/>
+          <w:szCs w:val="20"/>
+        </w:rPr>
+        <w:t>js</w:t>
+      </w:r>
+      <w:proofErr w:type="spellEnd"/>
+      <w:r>
+        <w:rPr>
+          <w:rFonts w:ascii="Arial" w:hAnsi="Arial" w:cs="Arial"/>
+          <w:color w:val="222222"/>
+          <w:sz w:val="20"/>
+          <w:szCs w:val="20"/>
+        </w:rPr>
+        <w:t xml:space="preserve"> files (Chrome extension JavaScript files required to run the extension)</w:t>
+      </w:r>
+    </w:p>
+    <w:p>
+      <w:pPr>
+        <w:rPr>
+          <w:rFonts w:ascii="Arial" w:hAnsi="Arial" w:cs="Arial"/>
+          <w:color w:val="222222"/>
+          <w:sz w:val="20"/>
+          <w:szCs w:val="20"/>
+        </w:rPr>
+      </w:pPr>
+      <w:r>
+        <w:rPr>
+          <w:rFonts w:ascii="Arial" w:hAnsi="Arial" w:cs="Arial"/>
+          <w:color w:val="222222"/>
+          <w:sz w:val="20"/>
+          <w:szCs w:val="20"/>
+        </w:rPr>
+        <w:t>various *.</w:t>
+      </w:r>
+      <w:proofErr w:type="spellStart"/>
+      <w:r>
+        <w:rPr>
+          <w:rFonts w:ascii="Arial" w:hAnsi="Arial" w:cs="Arial"/>
+          <w:color w:val="222222"/>
+          <w:sz w:val="20"/>
+          <w:szCs w:val="20"/>
+        </w:rPr>
+        <w:t>dll</w:t>
+      </w:r>
+      <w:proofErr w:type="spellEnd"/>
+      <w:r>
+        <w:rPr>
+          <w:rFonts w:ascii="Arial" w:hAnsi="Arial" w:cs="Arial"/>
+          <w:color w:val="222222"/>
+          <w:sz w:val="20"/>
+          <w:szCs w:val="20"/>
+        </w:rPr>
+        <w:t xml:space="preserve"> files in </w:t>
+      </w:r>
+      <w:proofErr w:type="spellStart"/>
+      <w:r>
+        <w:rPr>
+          <w:rFonts w:ascii="Arial" w:hAnsi="Arial" w:cs="Arial"/>
+          <w:color w:val="222222"/>
+          <w:sz w:val="20"/>
+          <w:szCs w:val="20"/>
+        </w:rPr>
+        <w:t>tagui</w:t>
+      </w:r>
+      <w:proofErr w:type="spellEnd"/>
+      <w:r>
+        <w:rPr>
+          <w:rFonts w:ascii="Arial" w:hAnsi="Arial" w:cs="Arial"/>
+          <w:color w:val="222222"/>
+          <w:sz w:val="20"/>
+          <w:szCs w:val="20"/>
+        </w:rPr>
+        <w:t>\</w:t>
+      </w:r>
+      <w:proofErr w:type="spellStart"/>
+      <w:r>
+        <w:rPr>
+          <w:rFonts w:ascii="Arial" w:hAnsi="Arial" w:cs="Arial"/>
+          <w:color w:val="222222"/>
+          <w:sz w:val="20"/>
+          <w:szCs w:val="20"/>
+        </w:rPr>
+        <w:t>src</w:t>
+      </w:r>
+      <w:proofErr w:type="spellEnd"/>
+      <w:r>
+        <w:rPr>
+          <w:rFonts w:ascii="Arial" w:hAnsi="Arial" w:cs="Arial"/>
+          <w:color w:val="222222"/>
+          <w:sz w:val="20"/>
+          <w:szCs w:val="20"/>
+        </w:rPr>
+        <w:t xml:space="preserve">\php folder (required for </w:t>
+      </w:r>
+      <w:proofErr w:type="spellStart"/>
+      <w:r>
+        <w:rPr>
+          <w:rFonts w:ascii="Arial" w:hAnsi="Arial" w:cs="Arial"/>
+          <w:color w:val="222222"/>
+          <w:sz w:val="20"/>
+          <w:szCs w:val="20"/>
+        </w:rPr>
+        <w:t>tagui</w:t>
+      </w:r>
+      <w:proofErr w:type="spellEnd"/>
+      <w:r>
+        <w:rPr>
+          <w:rFonts w:ascii="Arial" w:hAnsi="Arial" w:cs="Arial"/>
+          <w:color w:val="222222"/>
+          <w:sz w:val="20"/>
+          <w:szCs w:val="20"/>
+        </w:rPr>
+        <w:t>\</w:t>
+      </w:r>
+      <w:proofErr w:type="spellStart"/>
+      <w:r>
+        <w:rPr>
+          <w:rFonts w:ascii="Arial" w:hAnsi="Arial" w:cs="Arial"/>
+          <w:color w:val="222222"/>
+          <w:sz w:val="20"/>
+          <w:szCs w:val="20"/>
+        </w:rPr>
+        <w:t>src</w:t>
+      </w:r>
+      <w:proofErr w:type="spellEnd"/>
+      <w:r>
+        <w:rPr>
+          <w:rFonts w:ascii="Arial" w:hAnsi="Arial" w:cs="Arial"/>
+          <w:color w:val="222222"/>
+          <w:sz w:val="20"/>
+          <w:szCs w:val="20"/>
+        </w:rPr>
+        <w:t>\php\php.exe to run)</w:t>
+      </w:r>
+    </w:p>
+    <w:p>
+      <w:pPr>
+        <w:rPr>
+          <w:rFonts w:ascii="Arial" w:hAnsi="Arial" w:cs="Arial"/>
+          <w:color w:val="222222"/>
+          <w:sz w:val="20"/>
+          <w:szCs w:val="20"/>
+        </w:rPr>
+      </w:pPr>
+      <w:r>
+        <w:rPr>
+          <w:rFonts w:ascii="Arial" w:hAnsi="Arial" w:cs="Arial"/>
+          <w:color w:val="222222"/>
+          <w:sz w:val="20"/>
+          <w:szCs w:val="20"/>
+        </w:rPr>
+        <w:t>various *.</w:t>
+      </w:r>
+      <w:proofErr w:type="spellStart"/>
+      <w:r>
+        <w:rPr>
+          <w:rFonts w:ascii="Arial" w:hAnsi="Arial" w:cs="Arial"/>
+          <w:color w:val="222222"/>
+          <w:sz w:val="20"/>
+          <w:szCs w:val="20"/>
+        </w:rPr>
+        <w:t>dll</w:t>
+      </w:r>
+      <w:proofErr w:type="spellEnd"/>
+      <w:r>
+        <w:rPr>
+          <w:rFonts w:ascii="Arial" w:hAnsi="Arial" w:cs="Arial"/>
+          <w:color w:val="222222"/>
+          <w:sz w:val="20"/>
+          <w:szCs w:val="20"/>
+        </w:rPr>
+        <w:t xml:space="preserve"> (dynamically linked library) files, which are also programs, in below folders </w:t>
       </w:r>
       <w:r>
         <w:rPr>
@@ -1011,8 +1773,39 @@
           <w:sz w:val="20"/>
           <w:szCs w:val="20"/>
         </w:rPr>
-        <w:t>C:\Program files\AISG\TagUIWordAddInSetup &amp; C:\Program files\AISG\TagUIExcelAddInSetup</w:t>
-      </w:r>
+        <w:t>C:\Program files\AISG\</w:t>
+      </w:r>
+      <w:proofErr w:type="spellStart"/>
+      <w:r>
+        <w:rPr>
+          <w:rFonts w:ascii="Arial" w:hAnsi="Arial" w:cs="Arial"/>
+          <w:color w:val="222222"/>
+          <w:sz w:val="20"/>
+          <w:szCs w:val="20"/>
+        </w:rPr>
+        <w:t>TagUIWordAddInSetup</w:t>
+      </w:r>
+      <w:proofErr w:type="spellEnd"/>
+      <w:r>
+        <w:rPr>
+          <w:rFonts w:ascii="Arial" w:hAnsi="Arial" w:cs="Arial"/>
+          <w:color w:val="222222"/>
+          <w:sz w:val="20"/>
+          <w:szCs w:val="20"/>
+        </w:rPr>
+        <w:t xml:space="preserve"> &amp; C:\Program files\AISG\</w:t>
+      </w:r>
+      <w:proofErr w:type="spellStart"/>
+      <w:r>
+        <w:rPr>
+          <w:rFonts w:ascii="Arial" w:hAnsi="Arial" w:cs="Arial"/>
+          <w:color w:val="222222"/>
+          <w:sz w:val="20"/>
+          <w:szCs w:val="20"/>
+        </w:rPr>
+        <w:t>TagUIExcelAddInSetup</w:t>
+      </w:r>
+      <w:proofErr w:type="spellEnd"/>
     </w:p>
     <w:p/>
     <w:p>
@@ -1525,11 +2318,19 @@
           <w:rFonts w:ascii="Arial" w:hAnsi="Arial" w:cs="Arial"/>
         </w:rPr>
       </w:pPr>
-      <w:r>
-        <w:rPr>
-          <w:rFonts w:ascii="Arial" w:hAnsi="Arial" w:cs="Arial"/>
-        </w:rPr>
-        <w:t>CasperJS -</w:t>
+      <w:proofErr w:type="spellStart"/>
+      <w:r>
+        <w:rPr>
+          <w:rFonts w:ascii="Arial" w:hAnsi="Arial" w:cs="Arial"/>
+        </w:rPr>
+        <w:t>CasperJS</w:t>
+      </w:r>
+      <w:proofErr w:type="spellEnd"/>
+      <w:r>
+        <w:rPr>
+          <w:rFonts w:ascii="Arial" w:hAnsi="Arial" w:cs="Arial"/>
+        </w:rPr>
+        <w:t xml:space="preserve"> -</w:t>
       </w:r>
       <w:r>
         <w:rPr>
@@ -1593,11 +2394,19 @@
           <w:rFonts w:ascii="Arial" w:hAnsi="Arial" w:cs="Arial"/>
         </w:rPr>
       </w:pPr>
-      <w:r>
-        <w:rPr>
-          <w:rFonts w:ascii="Arial" w:hAnsi="Arial" w:cs="Arial"/>
-        </w:rPr>
-        <w:t>SlimerJS -</w:t>
+      <w:proofErr w:type="spellStart"/>
+      <w:r>
+        <w:rPr>
+          <w:rFonts w:ascii="Arial" w:hAnsi="Arial" w:cs="Arial"/>
+        </w:rPr>
+        <w:t>SlimerJS</w:t>
+      </w:r>
+      <w:proofErr w:type="spellEnd"/>
+      <w:r>
+        <w:rPr>
+          <w:rFonts w:ascii="Arial" w:hAnsi="Arial" w:cs="Arial"/>
+        </w:rPr>
+        <w:t xml:space="preserve"> -</w:t>
       </w:r>
       <w:r>
         <w:rPr>

</xml_diff>